<commit_message>
Objetivos y plantillas actualizados
</commit_message>
<xml_diff>
--- a/Plantillas CU/DOC/Plantillas de trazo medio.docx
+++ b/Plantillas CU/DOC/Plantillas de trazo medio.docx
@@ -3142,16 +3142,7 @@
           <w:color w:val="1F497D" w:themeColor="text2"/>
           <w:lang w:val="es-MX"/>
         </w:rPr>
-        <w:t>c</w:t>
-      </w:r>
-      <w:r>
-        <w:rPr>
-          <w:rFonts w:ascii="Tahoma" w:eastAsia="Tahoma" w:hAnsi="Tahoma" w:cs="Tahoma"/>
-          <w:b/>
-          <w:color w:val="1F497D" w:themeColor="text2"/>
-          <w:lang w:val="es-MX"/>
-        </w:rPr>
-        <w:t>onsultar</w:t>
+        <w:t>consultar</w:t>
       </w:r>
       <w:r>
         <w:rPr>
@@ -3179,15 +3170,7 @@
           <w:b/>
           <w:color w:val="1F497D" w:themeColor="text2"/>
         </w:rPr>
-        <w:t xml:space="preserve"> </w:t>
-      </w:r>
-      <w:r>
-        <w:rPr>
-          <w:rFonts w:ascii="Tahoma" w:eastAsia="Tahoma" w:hAnsi="Tahoma" w:cs="Tahoma"/>
-          <w:b/>
-          <w:color w:val="1F497D" w:themeColor="text2"/>
-        </w:rPr>
-        <w:t>(Trazo Intermedio</w:t>
+        <w:t xml:space="preserve"> (Trazo Intermedio</w:t>
       </w:r>
       <w:r>
         <w:rPr>
@@ -3866,7 +3849,27 @@
                 <w:szCs w:val="20"/>
                 <w:lang w:val="es-MX"/>
               </w:rPr>
-              <w:t>Brindar información acerca de las revisiones realizadas indicando periodo de tiempo y resultado</w:t>
+              <w:t xml:space="preserve">Consultar </w:t>
+            </w:r>
+            <w:r>
+              <w:rPr>
+                <w:rFonts w:ascii="Tahoma" w:eastAsia="Tahoma" w:hAnsi="Tahoma" w:cs="Tahoma"/>
+                <w:b/>
+                <w:sz w:val="20"/>
+                <w:szCs w:val="20"/>
+                <w:lang w:val="es-MX"/>
+              </w:rPr>
+              <w:t>información</w:t>
+            </w:r>
+            <w:r>
+              <w:rPr>
+                <w:rFonts w:ascii="Tahoma" w:eastAsia="Tahoma" w:hAnsi="Tahoma" w:cs="Tahoma"/>
+                <w:b/>
+                <w:sz w:val="20"/>
+                <w:szCs w:val="20"/>
+                <w:lang w:val="es-MX"/>
+              </w:rPr>
+              <w:t xml:space="preserve"> acerca de las revisiones realizadas indicando periodo de tiempo y resultado</w:t>
             </w:r>
           </w:p>
         </w:tc>
@@ -3987,7 +3990,47 @@
                 <w:szCs w:val="20"/>
                 <w:lang w:val="es-MX"/>
               </w:rPr>
-              <w:t>El CU comienza cuando el administrador selecciona la opción “Consultar revisiones”</w:t>
+              <w:t xml:space="preserve">El CU comienza cuando el </w:t>
+            </w:r>
+            <w:r>
+              <w:rPr>
+                <w:rFonts w:ascii="Tahoma" w:eastAsia="Tahoma" w:hAnsi="Tahoma" w:cs="Tahoma"/>
+                <w:b/>
+                <w:sz w:val="20"/>
+                <w:szCs w:val="20"/>
+                <w:lang w:val="es-MX"/>
+              </w:rPr>
+              <w:t>usua</w:t>
+            </w:r>
+            <w:r>
+              <w:rPr>
+                <w:rFonts w:ascii="Tahoma" w:eastAsia="Tahoma" w:hAnsi="Tahoma" w:cs="Tahoma"/>
+                <w:b/>
+                <w:sz w:val="20"/>
+                <w:szCs w:val="20"/>
+                <w:lang w:val="es-MX"/>
+              </w:rPr>
+              <w:t>r</w:t>
+            </w:r>
+            <w:r>
+              <w:rPr>
+                <w:rFonts w:ascii="Tahoma" w:eastAsia="Tahoma" w:hAnsi="Tahoma" w:cs="Tahoma"/>
+                <w:b/>
+                <w:sz w:val="20"/>
+                <w:szCs w:val="20"/>
+                <w:lang w:val="es-MX"/>
+              </w:rPr>
+              <w:t>io</w:t>
+            </w:r>
+            <w:r>
+              <w:rPr>
+                <w:rFonts w:ascii="Tahoma" w:eastAsia="Tahoma" w:hAnsi="Tahoma" w:cs="Tahoma"/>
+                <w:b/>
+                <w:sz w:val="20"/>
+                <w:szCs w:val="20"/>
+                <w:lang w:val="es-MX"/>
+              </w:rPr>
+              <w:t xml:space="preserve"> selecciona la opción “Consultar revisiones”</w:t>
             </w:r>
           </w:p>
         </w:tc>
@@ -4093,7 +4136,17 @@
                 <w:szCs w:val="20"/>
                 <w:lang w:val="es-MX"/>
               </w:rPr>
-              <w:t>Administrador ingresa el periodo de tiempo</w:t>
+              <w:t xml:space="preserve">El usuario </w:t>
+            </w:r>
+            <w:r>
+              <w:rPr>
+                <w:rFonts w:ascii="Tahoma" w:eastAsia="Tahoma" w:hAnsi="Tahoma" w:cs="Tahoma"/>
+                <w:b/>
+                <w:sz w:val="20"/>
+                <w:szCs w:val="20"/>
+                <w:lang w:val="es-MX"/>
+              </w:rPr>
+              <w:t>ingresa el periodo de tiempo</w:t>
             </w:r>
           </w:p>
         </w:tc>
@@ -4199,7 +4252,17 @@
                 <w:szCs w:val="20"/>
                 <w:lang w:val="es-MX"/>
               </w:rPr>
-              <w:t>Administrador ingresa el resultado</w:t>
+              <w:t>El usuario</w:t>
+            </w:r>
+            <w:r>
+              <w:rPr>
+                <w:rFonts w:ascii="Tahoma" w:eastAsia="Tahoma" w:hAnsi="Tahoma" w:cs="Tahoma"/>
+                <w:b/>
+                <w:sz w:val="20"/>
+                <w:szCs w:val="20"/>
+                <w:lang w:val="es-MX"/>
+              </w:rPr>
+              <w:t xml:space="preserve"> ingresa el resultado</w:t>
             </w:r>
           </w:p>
         </w:tc>

</xml_diff>